<commit_message>
Behoefteanalyse op basis van feedback verbeterd
</commit_message>
<xml_diff>
--- a/Documentatie/Individuele inleveropdrachten/Behoefteanalyse/Behoefteanalyse - Yaimo Collins (v1.0).docx
+++ b/Documentatie/Individuele inleveropdrachten/Behoefteanalyse/Behoefteanalyse - Yaimo Collins (v1.0).docx
@@ -1175,15 +1175,10 @@
     </w:p>
     <w:p>
       <w:r>
-        <w:t xml:space="preserve"> (</w:t>
-      </w:r>
-      <w:proofErr w:type="gramStart"/>
-      <w:r>
-        <w:t>opsomming</w:t>
-      </w:r>
-      <w:proofErr w:type="gramEnd"/>
-      <w:r>
-        <w:t xml:space="preserve"> bezoekers, beheerder en </w:t>
+        <w:t xml:space="preserve"> </w:t>
+      </w:r>
+      <w:r>
+        <w:t xml:space="preserve">Beheerders moeten content kunnen beheren, kunnen inloggen en hun gegevens moeten veranderen. De </w:t>
       </w:r>
       <w:proofErr w:type="spellStart"/>
       <w:r>
@@ -1191,20 +1186,25 @@
       </w:r>
       <w:proofErr w:type="spellEnd"/>
       <w:r>
-        <w:t>)</w:t>
+        <w:t xml:space="preserve"> kan alles en kan beheerders toevoegen of verwijderen. De gebruiker kan alleen maar de website bekijken en contact opnemen via een form.</w:t>
+      </w:r>
+    </w:p>
+    <w:p>
+      <w:pPr>
+        <w:pStyle w:val="Kop2"/>
+      </w:pPr>
+      <w:r>
+        <w:lastRenderedPageBreak/>
+        <w:t>Tot slot</w:t>
+      </w:r>
+    </w:p>
+    <w:p>
+      <w:r>
+        <w:t>De deadline is tot eind Mei. De factuur moeten we zelf opstellen met een offerte.</w:t>
       </w:r>
       <w:bookmarkStart w:id="9" w:name="_GoBack"/>
       <w:bookmarkEnd w:id="9"/>
     </w:p>
-    <w:p>
-      <w:pPr>
-        <w:pStyle w:val="Kop2"/>
-      </w:pPr>
-      <w:r>
-        <w:t>Tot slot</w:t>
-      </w:r>
-    </w:p>
-    <w:p/>
     <w:sectPr>
       <w:pgSz w:w="12240" w:h="15840"/>
       <w:pgMar w:top="1417" w:right="1417" w:bottom="1417" w:left="1417" w:header="720" w:footer="720" w:gutter="0"/>

</xml_diff>